<commit_message>
Uploading all files for Table 4 including noGibbs experiment
</commit_message>
<xml_diff>
--- a/waFmSPC_Table_4/Running the contiguous MG1 experiments in Table 4.docx
+++ b/waFmSPC_Table_4/Running the contiguous MG1 experiments in Table 4.docx
@@ -1,6 +1,6 @@
 
 <file path=word/document.xml><?xml version="1.0" encoding="utf-8"?>
-<w:document xmlns:wpc="http://schemas.microsoft.com/office/word/2010/wordprocessingCanvas" xmlns:cx="http://schemas.microsoft.com/office/drawing/2014/chartex" xmlns:cx1="http://schemas.microsoft.com/office/drawing/2015/9/8/chartex" xmlns:cx2="http://schemas.microsoft.com/office/drawing/2015/10/21/chartex" xmlns:cx3="http://schemas.microsoft.com/office/drawing/2016/5/9/chartex" xmlns:cx4="http://schemas.microsoft.com/office/drawing/2016/5/10/chartex" xmlns:cx5="http://schemas.microsoft.com/office/drawing/2016/5/11/chartex" xmlns:cx6="http://schemas.microsoft.com/office/drawing/2016/5/12/chartex" xmlns:cx7="http://schemas.microsoft.com/office/drawing/2016/5/13/chartex" xmlns:cx8="http://schemas.microsoft.com/office/drawing/2016/5/14/chartex" xmlns:mc="http://schemas.openxmlformats.org/markup-compatibility/2006" xmlns:aink="http://schemas.microsoft.com/office/drawing/2016/ink" xmlns:am3d="http://schemas.microsoft.com/office/drawing/2017/model3d" xmlns:o="urn:schemas-microsoft-com:office:office" xmlns:oel="http://schemas.microsoft.com/office/2019/extlst" xmlns:r="http://schemas.openxmlformats.org/officeDocument/2006/relationships" xmlns:m="http://schemas.openxmlformats.org/officeDocument/2006/math" xmlns:v="urn:schemas-microsoft-com:vml" xmlns:wp14="http://schemas.microsoft.com/office/word/2010/wordprocessingDrawing" xmlns:wp="http://schemas.openxmlformats.org/drawingml/2006/wordprocessingDrawing" xmlns:w10="urn:schemas-microsoft-com:office:word" xmlns:w="http://schemas.openxmlformats.org/wordprocessingml/2006/main" xmlns:w14="http://schemas.microsoft.com/office/word/2010/wordml" xmlns:w15="http://schemas.microsoft.com/office/word/2012/wordml" xmlns:w16cex="http://schemas.microsoft.com/office/word/2018/wordml/cex" xmlns:w16cid="http://schemas.microsoft.com/office/word/2016/wordml/cid" xmlns:w16="http://schemas.microsoft.com/office/word/2018/wordml" xmlns:w16sdtdh="http://schemas.microsoft.com/office/word/2020/wordml/sdtdatahash" xmlns:w16se="http://schemas.microsoft.com/office/word/2015/wordml/symex" xmlns:wpg="http://schemas.microsoft.com/office/word/2010/wordprocessingGroup" xmlns:wpi="http://schemas.microsoft.com/office/word/2010/wordprocessingInk" xmlns:wne="http://schemas.microsoft.com/office/word/2006/wordml" xmlns:wps="http://schemas.microsoft.com/office/word/2010/wordprocessingShape" mc:Ignorable="w14 w15 w16se w16cid w16 w16cex w16sdtdh wp14">
+<w:document xmlns:wpc="http://schemas.microsoft.com/office/word/2010/wordprocessingCanvas" xmlns:cx="http://schemas.microsoft.com/office/drawing/2014/chartex" xmlns:cx1="http://schemas.microsoft.com/office/drawing/2015/9/8/chartex" xmlns:cx2="http://schemas.microsoft.com/office/drawing/2015/10/21/chartex" xmlns:cx3="http://schemas.microsoft.com/office/drawing/2016/5/9/chartex" xmlns:cx4="http://schemas.microsoft.com/office/drawing/2016/5/10/chartex" xmlns:cx5="http://schemas.microsoft.com/office/drawing/2016/5/11/chartex" xmlns:cx6="http://schemas.microsoft.com/office/drawing/2016/5/12/chartex" xmlns:cx7="http://schemas.microsoft.com/office/drawing/2016/5/13/chartex" xmlns:cx8="http://schemas.microsoft.com/office/drawing/2016/5/14/chartex" xmlns:mc="http://schemas.openxmlformats.org/markup-compatibility/2006" xmlns:aink="http://schemas.microsoft.com/office/drawing/2016/ink" xmlns:am3d="http://schemas.microsoft.com/office/drawing/2017/model3d" xmlns:o="urn:schemas-microsoft-com:office:office" xmlns:oel="http://schemas.microsoft.com/office/2019/extlst" xmlns:r="http://schemas.openxmlformats.org/officeDocument/2006/relationships" xmlns:m="http://schemas.openxmlformats.org/officeDocument/2006/math" xmlns:v="urn:schemas-microsoft-com:vml" xmlns:wp14="http://schemas.microsoft.com/office/word/2010/wordprocessingDrawing" xmlns:wp="http://schemas.openxmlformats.org/drawingml/2006/wordprocessingDrawing" xmlns:w10="urn:schemas-microsoft-com:office:word" xmlns:w="http://schemas.openxmlformats.org/wordprocessingml/2006/main" xmlns:w14="http://schemas.microsoft.com/office/word/2010/wordml" xmlns:w15="http://schemas.microsoft.com/office/word/2012/wordml" xmlns:w16cex="http://schemas.microsoft.com/office/word/2018/wordml/cex" xmlns:w16cid="http://schemas.microsoft.com/office/word/2016/wordml/cid" xmlns:w16="http://schemas.microsoft.com/office/word/2018/wordml" xmlns:w16du="http://schemas.microsoft.com/office/word/2023/wordml/word16du" xmlns:w16sdtdh="http://schemas.microsoft.com/office/word/2020/wordml/sdtdatahash" xmlns:w16se="http://schemas.microsoft.com/office/word/2015/wordml/symex" xmlns:wpg="http://schemas.microsoft.com/office/word/2010/wordprocessingGroup" xmlns:wpi="http://schemas.microsoft.com/office/word/2010/wordprocessingInk" xmlns:wne="http://schemas.microsoft.com/office/word/2006/wordml" xmlns:wps="http://schemas.microsoft.com/office/word/2010/wordprocessingShape" mc:Ignorable="w14 w15 w16se w16cid w16 w16cex w16sdtdh w16du wp14">
   <w:body>
     <w:p/>
     <w:p>
@@ -205,26 +205,12 @@
           <w:numId w:val="1"/>
         </w:numPr>
       </w:pPr>
-      <w:r>
-        <w:t xml:space="preserve">Optimising CL </w:t>
-      </w:r>
       <w:proofErr w:type="spellStart"/>
       <w:r>
-        <w:t>parameters.R</w:t>
-      </w:r>
-      <w:proofErr w:type="spellEnd"/>
-      <w:r>
-        <w:t xml:space="preserve"> and </w:t>
-      </w:r>
-      <w:r>
-        <w:t>Optimising CL parameters</w:t>
-      </w:r>
-      <w:r>
-        <w:t xml:space="preserve"> </w:t>
-      </w:r>
-      <w:proofErr w:type="spellStart"/>
-      <w:r>
-        <w:t>interval</w:t>
+        <w:t>Bursty_MirrWaFm_AllExperiments_dataGeneration_</w:t>
+      </w:r>
+      <w:r>
+        <w:t>NoGibbs</w:t>
       </w:r>
       <w:r>
         <w:t>.R</w:t>
@@ -240,14 +226,32 @@
         </w:numPr>
       </w:pPr>
       <w:r>
-        <w:t>SPC_CUSUM_Bursty_MirrWaFm_AllExperiments_ARL</w:t>
-      </w:r>
-      <w:r>
-        <w:t>1</w:t>
-      </w:r>
-      <w:r>
-        <w:t>.R</w:t>
-      </w:r>
+        <w:t xml:space="preserve">Optimising CL </w:t>
+      </w:r>
+      <w:proofErr w:type="spellStart"/>
+      <w:r>
+        <w:t>parameters.R</w:t>
+      </w:r>
+      <w:proofErr w:type="spellEnd"/>
+      <w:r>
+        <w:t xml:space="preserve">, </w:t>
+      </w:r>
+      <w:r>
+        <w:t xml:space="preserve">Optimising CL parameters </w:t>
+      </w:r>
+      <w:proofErr w:type="spellStart"/>
+      <w:r>
+        <w:t>interval.R</w:t>
+      </w:r>
+      <w:proofErr w:type="spellEnd"/>
+      <w:r>
+        <w:t xml:space="preserve">, Optimising CL </w:t>
+      </w:r>
+      <w:proofErr w:type="spellStart"/>
+      <w:r>
+        <w:t>ParametersNoGibbs.R</w:t>
+      </w:r>
+      <w:proofErr w:type="spellEnd"/>
     </w:p>
     <w:p>
       <w:pPr>
@@ -258,6 +262,24 @@
         </w:numPr>
       </w:pPr>
       <w:r>
+        <w:t>SPC_CUSUM_Bursty_MirrWaFm_AllExperiments_ARL</w:t>
+      </w:r>
+      <w:r>
+        <w:t>1</w:t>
+      </w:r>
+      <w:r>
+        <w:t>.R</w:t>
+      </w:r>
+    </w:p>
+    <w:p>
+      <w:pPr>
+        <w:pStyle w:val="ListParagraph"/>
+        <w:numPr>
+          <w:ilvl w:val="0"/>
+          <w:numId w:val="1"/>
+        </w:numPr>
+      </w:pPr>
+      <w:r>
         <w:t>SPC_CUSUM_Bursty_MirrWaFm_AllExperiments_ARL1</w:t>
       </w:r>
       <w:r>
@@ -265,6 +287,21 @@
       </w:r>
       <w:r>
         <w:t xml:space="preserve">.R </w:t>
+      </w:r>
+    </w:p>
+    <w:p>
+      <w:pPr>
+        <w:pStyle w:val="ListParagraph"/>
+        <w:numPr>
+          <w:ilvl w:val="0"/>
+          <w:numId w:val="1"/>
+        </w:numPr>
+      </w:pPr>
+      <w:r>
+        <w:t>SPC_CUSUM_Bursty_NoGibbsWaFm_AllExperiments_ARL1</w:t>
+      </w:r>
+      <w:r>
+        <w:t>.R</w:t>
       </w:r>
     </w:p>
     <w:p>
@@ -500,10 +537,7 @@
         <w:t>PhaseI_magnitudes_lambda_pt7</w:t>
       </w:r>
       <w:r>
-        <w:t>interval</w:t>
-      </w:r>
-      <w:r>
-        <w:t>.csv</w:t>
+        <w:t>interval.csv</w:t>
       </w:r>
     </w:p>
     <w:p>
@@ -524,7 +558,74 @@
         <w:t>I_magnitudes_lambda_pt7</w:t>
       </w:r>
       <w:r>
-        <w:t>interval</w:t>
+        <w:t>interval.csv</w:t>
+      </w:r>
+    </w:p>
+    <w:p>
+      <w:pPr>
+        <w:pStyle w:val="ListParagraph"/>
+      </w:pPr>
+      <w:proofErr w:type="spellStart"/>
+      <w:r>
+        <w:t>Bursty_</w:t>
+      </w:r>
+      <w:r>
+        <w:t>Mirr</w:t>
+      </w:r>
+      <w:r>
+        <w:t>WaFm_AllExperiments_dataGeneration</w:t>
+      </w:r>
+      <w:r>
+        <w:t>_</w:t>
+      </w:r>
+      <w:r>
+        <w:t>NoGibbs</w:t>
+      </w:r>
+      <w:r>
+        <w:t>.R</w:t>
+      </w:r>
+      <w:proofErr w:type="spellEnd"/>
+      <w:r>
+        <w:t xml:space="preserve">  generates </w:t>
+      </w:r>
+    </w:p>
+    <w:p>
+      <w:pPr>
+        <w:pStyle w:val="ListParagraph"/>
+        <w:numPr>
+          <w:ilvl w:val="0"/>
+          <w:numId w:val="3"/>
+        </w:numPr>
+      </w:pPr>
+      <w:r>
+        <w:t>PhaseI_magnitudes_lambda_pt7</w:t>
+      </w:r>
+      <w:r>
+        <w:t>NoGibbs</w:t>
+      </w:r>
+      <w:r>
+        <w:t>.csv</w:t>
+      </w:r>
+    </w:p>
+    <w:p>
+      <w:pPr>
+        <w:pStyle w:val="ListParagraph"/>
+        <w:numPr>
+          <w:ilvl w:val="0"/>
+          <w:numId w:val="3"/>
+        </w:numPr>
+      </w:pPr>
+      <w:r>
+        <w:t>Phase</w:t>
+      </w:r>
+      <w:r>
+        <w:t>I</w:t>
+      </w:r>
+      <w:r>
+        <w:t>I_magnitudes_lambda_pt7</w:t>
+      </w:r>
+      <w:r>
+        <w:t>NoGibbs</w:t>
       </w:r>
       <w:r>
         <w:t>.csv</w:t>
@@ -572,7 +673,30 @@
       </w:r>
       <w:proofErr w:type="spellEnd"/>
       <w:r>
-        <w:t xml:space="preserve"> for interval data</w:t>
+        <w:t xml:space="preserve"> or </w:t>
+      </w:r>
+      <w:r>
+        <w:t xml:space="preserve"> </w:t>
+      </w:r>
+      <w:r>
+        <w:t xml:space="preserve">Optimising CL </w:t>
+      </w:r>
+      <w:proofErr w:type="spellStart"/>
+      <w:r>
+        <w:t>parameters</w:t>
+      </w:r>
+      <w:r>
+        <w:t>NoGibbs.</w:t>
+      </w:r>
+      <w:r>
+        <w:t>R</w:t>
+      </w:r>
+      <w:proofErr w:type="spellEnd"/>
+      <w:r>
+        <w:t xml:space="preserve"> </w:t>
+      </w:r>
+      <w:r>
+        <w:t>for interval data</w:t>
       </w:r>
       <w:r>
         <w:t xml:space="preserve">. </w:t>
@@ -590,6 +714,7 @@
         <w:t xml:space="preserve">gives ARL0 of 371. This is specific to </w:t>
       </w:r>
       <w:r>
+        <w:lastRenderedPageBreak/>
         <w:t xml:space="preserve">the CUSUM method. The function in the file returns ARL0-371 </w:t>
       </w:r>
       <w:r>
@@ -655,9 +780,36 @@
       <w:r>
         <w:t>Experiment_Settings_ARL1_CUSUM_interval.csv</w:t>
       </w:r>
+    </w:p>
+    <w:p>
+      <w:pPr>
+        <w:pStyle w:val="ListParagraph"/>
+      </w:pPr>
+      <w:r>
+        <w:t>or</w:t>
+      </w:r>
+    </w:p>
+    <w:p>
+      <w:pPr>
+        <w:pStyle w:val="ListParagraph"/>
+      </w:pPr>
+      <w:r>
+        <w:t>Experiment_Settings_ARL1_CUSUM_</w:t>
+      </w:r>
+      <w:r>
+        <w:t>NoGibbs</w:t>
+      </w:r>
+      <w:r>
+        <w:t>.csv</w:t>
+      </w:r>
       <w:r>
         <w:t>.</w:t>
       </w:r>
+    </w:p>
+    <w:p>
+      <w:pPr>
+        <w:pStyle w:val="ListParagraph"/>
+      </w:pPr>
     </w:p>
     <w:p>
       <w:pPr>
@@ -668,7 +820,6 @@
         </w:numPr>
       </w:pPr>
       <w:r>
-        <w:lastRenderedPageBreak/>
         <w:t>Run</w:t>
       </w:r>
       <w:r>
@@ -713,6 +864,39 @@
         <w:pStyle w:val="ListParagraph"/>
         <w:ind w:left="1440"/>
       </w:pPr>
+      <w:r>
+        <w:t>or</w:t>
+      </w:r>
+    </w:p>
+    <w:p>
+      <w:pPr>
+        <w:pStyle w:val="ListParagraph"/>
+        <w:ind w:left="1440"/>
+      </w:pPr>
+      <w:r>
+        <w:t xml:space="preserve"> </w:t>
+      </w:r>
+      <w:r>
+        <w:t>SPC_CUSUM_Bursty_</w:t>
+      </w:r>
+      <w:r>
+        <w:t>NoGibbs</w:t>
+      </w:r>
+      <w:r>
+        <w:t>WaFm_AllExperiments_ARL1</w:t>
+      </w:r>
+      <w:r>
+        <w:t>.R</w:t>
+      </w:r>
+      <w:r>
+        <w:t>.</w:t>
+      </w:r>
+    </w:p>
+    <w:p>
+      <w:pPr>
+        <w:pStyle w:val="ListParagraph"/>
+        <w:ind w:left="1440"/>
+      </w:pPr>
     </w:p>
     <w:p>
       <w:pPr>
@@ -763,19 +947,28 @@
         <w:t>in-control arrival rate parameter.</w:t>
       </w:r>
       <w:r>
-        <w:t xml:space="preserve"> The </w:t>
-      </w:r>
-      <w:r>
-        <w:t>Phase I run length in windows is specified in column 1</w:t>
+        <w:t xml:space="preserve"> The Phase I run length in windows is specified in column 1</w:t>
       </w:r>
       <w:r>
         <w:t xml:space="preserve"> </w:t>
       </w:r>
       <w:r>
-        <w:t>of Experiment_Settings_ARL1_CUSUM.csv or Experiment_Settings_ARL1_CUSUM.csv</w:t>
-      </w:r>
-      <w:r>
-        <w:t>.</w:t>
+        <w:t xml:space="preserve">of Experiment_Settings_ARL1_CUSUM.csv </w:t>
+      </w:r>
+      <w:r>
+        <w:t>or Experiment_Settings_ARL1_CUSUM.csv</w:t>
+      </w:r>
+      <w:r>
+        <w:t xml:space="preserve"> </w:t>
+      </w:r>
+      <w:r>
+        <w:t>or Experiment_Settings_ARL1_CUSUM</w:t>
+      </w:r>
+      <w:r>
+        <w:t>_NoGibbs</w:t>
+      </w:r>
+      <w:r>
+        <w:t>.csv.</w:t>
       </w:r>
     </w:p>
     <w:p>
@@ -812,15 +1005,13 @@
       </w:r>
       <w:proofErr w:type="spellEnd"/>
       <w:r>
-        <w:t xml:space="preserve"> from </w:t>
-      </w:r>
-      <w:proofErr w:type="gramStart"/>
-      <w:r>
-        <w:t>these one can</w:t>
-      </w:r>
-      <w:proofErr w:type="gramEnd"/>
-      <w:r>
-        <w:t xml:space="preserve"> compute averages (ARL1) or other statistics</w:t>
+        <w:t xml:space="preserve"> from these</w:t>
+      </w:r>
+      <w:r>
+        <w:t>,</w:t>
+      </w:r>
+      <w:r>
+        <w:t xml:space="preserve"> one can compute averages (ARL1) or other statistics</w:t>
       </w:r>
       <w:r>
         <w:t>.</w:t>
@@ -1024,18 +1215,6 @@
         <w:t xml:space="preserve"> compute averages (ARL1) or other statistics.</w:t>
       </w:r>
     </w:p>
-    <w:p>
-      <w:pPr>
-        <w:ind w:left="1440"/>
-      </w:pPr>
-    </w:p>
-    <w:p>
-      <w:pPr>
-        <w:pStyle w:val="ListParagraph"/>
-        <w:ind w:left="1800"/>
-      </w:pPr>
-    </w:p>
-    <w:p/>
     <w:sectPr>
       <w:pgSz w:w="11906" w:h="16838"/>
       <w:pgMar w:top="1440" w:right="1440" w:bottom="1440" w:left="1440" w:header="708" w:footer="708" w:gutter="0"/>
@@ -1047,7 +1226,7 @@
 </file>
 
 <file path=word/numbering.xml><?xml version="1.0" encoding="utf-8"?>
-<w:numbering xmlns:wpc="http://schemas.microsoft.com/office/word/2010/wordprocessingCanvas" xmlns:cx="http://schemas.microsoft.com/office/drawing/2014/chartex" xmlns:cx1="http://schemas.microsoft.com/office/drawing/2015/9/8/chartex" xmlns:cx2="http://schemas.microsoft.com/office/drawing/2015/10/21/chartex" xmlns:cx3="http://schemas.microsoft.com/office/drawing/2016/5/9/chartex" xmlns:cx4="http://schemas.microsoft.com/office/drawing/2016/5/10/chartex" xmlns:cx5="http://schemas.microsoft.com/office/drawing/2016/5/11/chartex" xmlns:cx6="http://schemas.microsoft.com/office/drawing/2016/5/12/chartex" xmlns:cx7="http://schemas.microsoft.com/office/drawing/2016/5/13/chartex" xmlns:cx8="http://schemas.microsoft.com/office/drawing/2016/5/14/chartex" xmlns:mc="http://schemas.openxmlformats.org/markup-compatibility/2006" xmlns:aink="http://schemas.microsoft.com/office/drawing/2016/ink" xmlns:am3d="http://schemas.microsoft.com/office/drawing/2017/model3d" xmlns:o="urn:schemas-microsoft-com:office:office" xmlns:oel="http://schemas.microsoft.com/office/2019/extlst" xmlns:r="http://schemas.openxmlformats.org/officeDocument/2006/relationships" xmlns:m="http://schemas.openxmlformats.org/officeDocument/2006/math" xmlns:v="urn:schemas-microsoft-com:vml" xmlns:wp14="http://schemas.microsoft.com/office/word/2010/wordprocessingDrawing" xmlns:wp="http://schemas.openxmlformats.org/drawingml/2006/wordprocessingDrawing" xmlns:w10="urn:schemas-microsoft-com:office:word" xmlns:w="http://schemas.openxmlformats.org/wordprocessingml/2006/main" xmlns:w14="http://schemas.microsoft.com/office/word/2010/wordml" xmlns:w15="http://schemas.microsoft.com/office/word/2012/wordml" xmlns:w16cex="http://schemas.microsoft.com/office/word/2018/wordml/cex" xmlns:w16cid="http://schemas.microsoft.com/office/word/2016/wordml/cid" xmlns:w16="http://schemas.microsoft.com/office/word/2018/wordml" xmlns:w16sdtdh="http://schemas.microsoft.com/office/word/2020/wordml/sdtdatahash" xmlns:w16se="http://schemas.microsoft.com/office/word/2015/wordml/symex" xmlns:wpg="http://schemas.microsoft.com/office/word/2010/wordprocessingGroup" xmlns:wpi="http://schemas.microsoft.com/office/word/2010/wordprocessingInk" xmlns:wne="http://schemas.microsoft.com/office/word/2006/wordml" xmlns:wps="http://schemas.microsoft.com/office/word/2010/wordprocessingShape" mc:Ignorable="w14 w15 w16se w16cid w16 w16cex w16sdtdh wp14">
+<w:numbering xmlns:wpc="http://schemas.microsoft.com/office/word/2010/wordprocessingCanvas" xmlns:cx="http://schemas.microsoft.com/office/drawing/2014/chartex" xmlns:cx1="http://schemas.microsoft.com/office/drawing/2015/9/8/chartex" xmlns:cx2="http://schemas.microsoft.com/office/drawing/2015/10/21/chartex" xmlns:cx3="http://schemas.microsoft.com/office/drawing/2016/5/9/chartex" xmlns:cx4="http://schemas.microsoft.com/office/drawing/2016/5/10/chartex" xmlns:cx5="http://schemas.microsoft.com/office/drawing/2016/5/11/chartex" xmlns:cx6="http://schemas.microsoft.com/office/drawing/2016/5/12/chartex" xmlns:cx7="http://schemas.microsoft.com/office/drawing/2016/5/13/chartex" xmlns:cx8="http://schemas.microsoft.com/office/drawing/2016/5/14/chartex" xmlns:mc="http://schemas.openxmlformats.org/markup-compatibility/2006" xmlns:aink="http://schemas.microsoft.com/office/drawing/2016/ink" xmlns:am3d="http://schemas.microsoft.com/office/drawing/2017/model3d" xmlns:o="urn:schemas-microsoft-com:office:office" xmlns:oel="http://schemas.microsoft.com/office/2019/extlst" xmlns:r="http://schemas.openxmlformats.org/officeDocument/2006/relationships" xmlns:m="http://schemas.openxmlformats.org/officeDocument/2006/math" xmlns:v="urn:schemas-microsoft-com:vml" xmlns:wp14="http://schemas.microsoft.com/office/word/2010/wordprocessingDrawing" xmlns:wp="http://schemas.openxmlformats.org/drawingml/2006/wordprocessingDrawing" xmlns:w10="urn:schemas-microsoft-com:office:word" xmlns:w="http://schemas.openxmlformats.org/wordprocessingml/2006/main" xmlns:w14="http://schemas.microsoft.com/office/word/2010/wordml" xmlns:w15="http://schemas.microsoft.com/office/word/2012/wordml" xmlns:w16cex="http://schemas.microsoft.com/office/word/2018/wordml/cex" xmlns:w16cid="http://schemas.microsoft.com/office/word/2016/wordml/cid" xmlns:w16="http://schemas.microsoft.com/office/word/2018/wordml" xmlns:w16du="http://schemas.microsoft.com/office/word/2023/wordml/word16du" xmlns:w16sdtdh="http://schemas.microsoft.com/office/word/2020/wordml/sdtdatahash" xmlns:w16se="http://schemas.microsoft.com/office/word/2015/wordml/symex" xmlns:wpg="http://schemas.microsoft.com/office/word/2010/wordprocessingGroup" xmlns:wpi="http://schemas.microsoft.com/office/word/2010/wordprocessingInk" xmlns:wne="http://schemas.microsoft.com/office/word/2006/wordml" xmlns:wps="http://schemas.microsoft.com/office/word/2010/wordprocessingShape" mc:Ignorable="w14 w15 w16se w16cid w16 w16cex w16sdtdh w16du wp14">
   <w:abstractNum w:abstractNumId="0" w15:restartNumberingAfterBreak="0">
     <w:nsid w:val="0A7724F3"/>
     <w:multiLevelType w:val="hybridMultilevel"/>
@@ -1465,7 +1644,7 @@
 </file>
 
 <file path=word/styles.xml><?xml version="1.0" encoding="utf-8"?>
-<w:styles xmlns:mc="http://schemas.openxmlformats.org/markup-compatibility/2006" xmlns:r="http://schemas.openxmlformats.org/officeDocument/2006/relationships" xmlns:w="http://schemas.openxmlformats.org/wordprocessingml/2006/main" xmlns:w14="http://schemas.microsoft.com/office/word/2010/wordml" xmlns:w15="http://schemas.microsoft.com/office/word/2012/wordml" xmlns:w16cex="http://schemas.microsoft.com/office/word/2018/wordml/cex" xmlns:w16cid="http://schemas.microsoft.com/office/word/2016/wordml/cid" xmlns:w16="http://schemas.microsoft.com/office/word/2018/wordml" xmlns:w16sdtdh="http://schemas.microsoft.com/office/word/2020/wordml/sdtdatahash" xmlns:w16se="http://schemas.microsoft.com/office/word/2015/wordml/symex" mc:Ignorable="w14 w15 w16se w16cid w16 w16cex w16sdtdh">
+<w:styles xmlns:mc="http://schemas.openxmlformats.org/markup-compatibility/2006" xmlns:r="http://schemas.openxmlformats.org/officeDocument/2006/relationships" xmlns:w="http://schemas.openxmlformats.org/wordprocessingml/2006/main" xmlns:w14="http://schemas.microsoft.com/office/word/2010/wordml" xmlns:w15="http://schemas.microsoft.com/office/word/2012/wordml" xmlns:w16cex="http://schemas.microsoft.com/office/word/2018/wordml/cex" xmlns:w16cid="http://schemas.microsoft.com/office/word/2016/wordml/cid" xmlns:w16="http://schemas.microsoft.com/office/word/2018/wordml" xmlns:w16du="http://schemas.microsoft.com/office/word/2023/wordml/word16du" xmlns:w16sdtdh="http://schemas.microsoft.com/office/word/2020/wordml/sdtdatahash" xmlns:w16se="http://schemas.microsoft.com/office/word/2015/wordml/symex" mc:Ignorable="w14 w15 w16se w16cid w16 w16cex w16sdtdh w16du">
   <w:docDefaults>
     <w:rPrDefault>
       <w:rPr>

</xml_diff>